<commit_message>
Anexo mi projecto actual
Corregi mi sesiones, y las alertas dentro de mi pagina.

Uso de sweetalert

Sustitucion de todo el codigo php por inclusion de objetos y PDO para evitar la inyeccion de sql

Registro de cuentas con PDO

Actualizacion del documento final

consltas de escuelas por PDO

Co-Authored-By: David Velázquez <davidvelazquezr@users.noreply.github.com>
</commit_message>
<xml_diff>
--- a/David Velázquez Ramírez/Documentacion.docx
+++ b/David Velázquez Ramírez/Documentacion.docx
@@ -45,7 +45,6 @@
               <w:color w:val="4472C4" w:themeColor="accent1"/>
               <w:sz w:val="72"/>
               <w:szCs w:val="72"/>
-              <w:u w:val="single"/>
             </w:rPr>
             <w:alias w:val="Título"/>
             <w:tag w:val=""/>
@@ -87,7 +86,6 @@
                   <w:color w:val="4472C4" w:themeColor="accent1"/>
                   <w:sz w:val="72"/>
                   <w:szCs w:val="72"/>
-                  <w:u w:val="single"/>
                 </w:rPr>
                 <w:t>Agena web</w:t>
               </w:r>
@@ -110,6 +108,7 @@
             <w:dataBinding w:prefixMappings="xmlns:ns0='http://purl.org/dc/elements/1.1/' xmlns:ns1='http://schemas.openxmlformats.org/package/2006/metadata/core-properties' " w:xpath="/ns1:coreProperties[1]/ns0:subject[1]" w:storeItemID="{6C3C8BC8-F283-45AE-878A-BAB7291924A1}"/>
             <w:text/>
           </w:sdtPr>
+          <w:sdtEndPr/>
           <w:sdtContent>
             <w:p>
               <w:pPr>
@@ -1933,85 +1932,29 @@
         <w:t xml:space="preserve">HTML: </w:t>
       </w:r>
       <w:r>
-        <w:t xml:space="preserve">siglas en inglés de </w:t>
-      </w:r>
-      <w:proofErr w:type="spellStart"/>
-      <w:r>
-        <w:t>HyperText</w:t>
-      </w:r>
-      <w:proofErr w:type="spellEnd"/>
+        <w:t>siglas en inglés de HyperText Markup Language (‘lenguaje de marcas de hipertexto’), hace referencia al lenguaje de marcado para la elaboración de páginas web.</w:t>
+      </w:r>
+    </w:p>
+    <w:p>
+      <w:r>
+        <w:t>CSS:</w:t>
+      </w:r>
+      <w:r>
+        <w:t xml:space="preserve"> (siglas en inglés de Cascading Style Sheets), en español «Hojas de estilo en cascada», es un lenguaje de diseño gráfico para definir y crear la presentación de un documento estructurado escrito en un lenguaje de marcado.</w:t>
+      </w:r>
+    </w:p>
+    <w:p>
+      <w:r>
+        <w:t>PHP:</w:t>
+      </w:r>
       <w:r>
         <w:t xml:space="preserve"> </w:t>
       </w:r>
-      <w:proofErr w:type="spellStart"/>
-      <w:r>
-        <w:t>Markup</w:t>
-      </w:r>
-      <w:proofErr w:type="spellEnd"/>
-      <w:r>
-        <w:t xml:space="preserve"> </w:t>
-      </w:r>
-      <w:proofErr w:type="spellStart"/>
-      <w:r>
-        <w:t>Language</w:t>
-      </w:r>
-      <w:proofErr w:type="spellEnd"/>
-      <w:r>
-        <w:t xml:space="preserve"> (‘lenguaje de marcas de hipertexto’), hace referencia al lenguaje de marcado para la elaboración de páginas web.</w:t>
-      </w:r>
-    </w:p>
-    <w:p>
-      <w:r>
-        <w:t>CSS:</w:t>
-      </w:r>
-      <w:r>
-        <w:t xml:space="preserve"> (siglas en inglés de </w:t>
-      </w:r>
-      <w:proofErr w:type="spellStart"/>
-      <w:r>
-        <w:t>Cascading</w:t>
-      </w:r>
-      <w:proofErr w:type="spellEnd"/>
-      <w:r>
-        <w:t xml:space="preserve"> Style </w:t>
-      </w:r>
-      <w:proofErr w:type="spellStart"/>
-      <w:r>
-        <w:t>Sheets</w:t>
-      </w:r>
-      <w:proofErr w:type="spellEnd"/>
-      <w:r>
-        <w:t>), en español «Hojas de estilo en cascada», es un lenguaje de diseño gráfico para definir y crear la presentación de un documento estructurado escrito en un lenguaje de marcado.</w:t>
-      </w:r>
-    </w:p>
-    <w:p>
-      <w:r>
-        <w:t>PHP:</w:t>
-      </w:r>
-      <w:r>
-        <w:t xml:space="preserve"> </w:t>
-      </w:r>
       <w:r>
         <w:t>A</w:t>
       </w:r>
       <w:r>
-        <w:t xml:space="preserve">crónimo recursivo en inglés de PHP: </w:t>
-      </w:r>
-      <w:proofErr w:type="spellStart"/>
-      <w:r>
-        <w:t>Hypertext</w:t>
-      </w:r>
-      <w:proofErr w:type="spellEnd"/>
-      <w:r>
-        <w:t xml:space="preserve"> </w:t>
-      </w:r>
-      <w:proofErr w:type="spellStart"/>
-      <w:r>
-        <w:t>Preprocessor</w:t>
-      </w:r>
-      <w:proofErr w:type="spellEnd"/>
-      <w:r>
-        <w:t xml:space="preserve"> (preprocesador de hipertexto), es un lenguaje de programación de propósito general de código del lado del servidor originalmente diseñado para el preprocesado de texto plano en UTF-8. Posteriormente se aplicó al desarrollo web de contenido dinámico, dando un paso evolutivo en el concepto de aplicación en línea, por su carácter de servicio.</w:t>
+        <w:t>crónimo recursivo en inglés de PHP: Hypertext Preprocessor (preprocesador de hipertexto), es un lenguaje de programación de propósito general de código del lado del servidor originalmente diseñado para el preprocesado de texto plano en UTF-8. Posteriormente se aplicó al desarrollo web de contenido dinámico, dando un paso evolutivo en el concepto de aplicación en línea, por su carácter de servicio.</w:t>
       </w:r>
     </w:p>
     <w:p>
@@ -2380,7 +2323,13 @@
     <w:p>
       <w:r>
         <w:lastRenderedPageBreak/>
-        <w:t>Internamente el sistema deberá anteponer un identificador de cuenta al que nombraremos y un rol de cuenta:</w:t>
+        <w:t xml:space="preserve">Internamente el sistema deberá anteponer un identificador de cuenta al que nombraremos </w:t>
+      </w:r>
+      <w:r>
+        <w:t xml:space="preserve">No. cuenta </w:t>
+      </w:r>
+      <w:r>
+        <w:t>y un rol de cuenta:</w:t>
       </w:r>
     </w:p>
     <w:p>
@@ -2649,10 +2598,222 @@
     </w:p>
     <w:p>
       <w:r>
-        <w:t>El usuario podrá dar altas de materias seleccionado</w:t>
-      </w:r>
-    </w:p>
-    <w:p/>
+        <w:t>El usuario podrá dar altas de materias</w:t>
+      </w:r>
+      <w:r>
+        <w:t xml:space="preserve"> las cuales comprenden de:</w:t>
+      </w:r>
+    </w:p>
+    <w:p>
+      <w:pPr>
+        <w:pStyle w:val="Prrafodelista"/>
+        <w:numPr>
+          <w:ilvl w:val="0"/>
+          <w:numId w:val="7"/>
+        </w:numPr>
+      </w:pPr>
+      <w:r>
+        <w:t>IDMateria</w:t>
+      </w:r>
+    </w:p>
+    <w:p>
+      <w:pPr>
+        <w:pStyle w:val="Prrafodelista"/>
+        <w:numPr>
+          <w:ilvl w:val="0"/>
+          <w:numId w:val="7"/>
+        </w:numPr>
+      </w:pPr>
+      <w:r>
+        <w:t xml:space="preserve">IDSemestre </w:t>
+      </w:r>
+    </w:p>
+    <w:p>
+      <w:pPr>
+        <w:pStyle w:val="Prrafodelista"/>
+        <w:numPr>
+          <w:ilvl w:val="0"/>
+          <w:numId w:val="7"/>
+        </w:numPr>
+      </w:pPr>
+      <w:r>
+        <w:t>Nombre de materia</w:t>
+      </w:r>
+    </w:p>
+    <w:p>
+      <w:r>
+        <w:t>Internamente la pagina antepone el id, además de que, para ser posibles las altas de materias, se deberá por lo menos tener 1 escuela y 1 semestre dados de alta, en caso contrario, mostrar mensaje para capturar estos. Para dar de alta las materias tendrá el usuario que seleccionar en una lista la escuela, y en otra lista seleccionar su semestre.</w:t>
+      </w:r>
+    </w:p>
+    <w:p>
+      <w:pPr>
+        <w:rPr>
+          <w:b/>
+          <w:bCs/>
+        </w:rPr>
+      </w:pPr>
+      <w:r>
+        <w:rPr>
+          <w:b/>
+          <w:bCs/>
+        </w:rPr>
+        <w:t>Consulta de materias</w:t>
+      </w:r>
+    </w:p>
+    <w:p>
+      <w:r>
+        <w:t xml:space="preserve">El </w:t>
+      </w:r>
+      <w:r>
+        <w:t>usuario</w:t>
+      </w:r>
+      <w:r>
+        <w:t xml:space="preserve"> podrá realizar consultas de las materias que haya dado de </w:t>
+      </w:r>
+      <w:r>
+        <w:t>alta en</w:t>
+      </w:r>
+      <w:r>
+        <w:t xml:space="preserve"> una sola ventana a través de una tabla, antes deberá seleccionar </w:t>
+      </w:r>
+      <w:r>
+        <w:t>su escuela y semestre en el que haya registrado materias, para poder ver el contenido completo.</w:t>
+      </w:r>
+    </w:p>
+    <w:p>
+      <w:pPr>
+        <w:rPr>
+          <w:b/>
+          <w:bCs/>
+        </w:rPr>
+      </w:pPr>
+      <w:r>
+        <w:rPr>
+          <w:b/>
+          <w:bCs/>
+        </w:rPr>
+        <w:t>Alta de profesores</w:t>
+      </w:r>
+    </w:p>
+    <w:p>
+      <w:r>
+        <w:t>El usuario podrá realizar altas de usuarios en la cual necesitará llenar un pequeño formulario con los siguientes datos:</w:t>
+      </w:r>
+    </w:p>
+    <w:p>
+      <w:pPr>
+        <w:pStyle w:val="Prrafodelista"/>
+        <w:numPr>
+          <w:ilvl w:val="0"/>
+          <w:numId w:val="8"/>
+        </w:numPr>
+      </w:pPr>
+      <w:r>
+        <w:t>Nombre del profesor</w:t>
+      </w:r>
+    </w:p>
+    <w:p>
+      <w:pPr>
+        <w:pStyle w:val="Prrafodelista"/>
+        <w:numPr>
+          <w:ilvl w:val="0"/>
+          <w:numId w:val="8"/>
+        </w:numPr>
+      </w:pPr>
+      <w:r>
+        <w:t>Apellido paterno</w:t>
+      </w:r>
+    </w:p>
+    <w:p>
+      <w:pPr>
+        <w:pStyle w:val="Prrafodelista"/>
+        <w:numPr>
+          <w:ilvl w:val="0"/>
+          <w:numId w:val="8"/>
+        </w:numPr>
+      </w:pPr>
+      <w:r>
+        <w:t>Apellido materno</w:t>
+      </w:r>
+    </w:p>
+    <w:p>
+      <w:pPr>
+        <w:pStyle w:val="Prrafodelista"/>
+        <w:numPr>
+          <w:ilvl w:val="0"/>
+          <w:numId w:val="8"/>
+        </w:numPr>
+      </w:pPr>
+      <w:r>
+        <w:t>Teléfono</w:t>
+      </w:r>
+    </w:p>
+    <w:p>
+      <w:pPr>
+        <w:pStyle w:val="Prrafodelista"/>
+        <w:numPr>
+          <w:ilvl w:val="0"/>
+          <w:numId w:val="8"/>
+        </w:numPr>
+      </w:pPr>
+      <w:r>
+        <w:lastRenderedPageBreak/>
+        <w:t>Email</w:t>
+      </w:r>
+    </w:p>
+    <w:p>
+      <w:r>
+        <w:t>La página deberá anteponer unos campos y son:</w:t>
+      </w:r>
+    </w:p>
+    <w:p>
+      <w:pPr>
+        <w:pStyle w:val="Prrafodelista"/>
+        <w:numPr>
+          <w:ilvl w:val="0"/>
+          <w:numId w:val="9"/>
+        </w:numPr>
+      </w:pPr>
+      <w:r>
+        <w:t>IDProfesorMateria</w:t>
+      </w:r>
+    </w:p>
+    <w:p>
+      <w:pPr>
+        <w:rPr>
+          <w:b/>
+          <w:bCs/>
+        </w:rPr>
+      </w:pPr>
+      <w:r>
+        <w:rPr>
+          <w:b/>
+          <w:bCs/>
+        </w:rPr>
+        <w:t>Consulta profesores</w:t>
+      </w:r>
+    </w:p>
+    <w:p>
+      <w:r>
+        <w:t xml:space="preserve">El usuario podrá acceder a la pestaña profesores y se le </w:t>
+      </w:r>
+      <w:r>
+        <w:t>desplegará</w:t>
+      </w:r>
+      <w:r>
+        <w:t xml:space="preserve"> una lista de profesores en la </w:t>
+      </w:r>
+      <w:r>
+        <w:t>cual</w:t>
+      </w:r>
+    </w:p>
+    <w:p>
+      <w:pPr>
+        <w:rPr>
+          <w:lang w:val="es-US"/>
+        </w:rPr>
+      </w:pPr>
+    </w:p>
     <w:p/>
     <w:p/>
     <w:p/>
@@ -2660,9 +2821,9 @@
     <w:p/>
     <w:p/>
     <w:sectPr>
-      <w:footerReference w:type="default" r:id="rId5"/>
-      <w:headerReference w:type="first" r:id="rId6"/>
-      <w:footerReference w:type="first" r:id="rId7"/>
+      <w:footerReference w:type="default" r:id="rId7"/>
+      <w:headerReference w:type="first" r:id="rId8"/>
+      <w:footerReference w:type="first" r:id="rId9"/>
       <w:pgSz w:w="12240" w:h="15840"/>
       <w:pgMar w:top="1417" w:right="1701" w:bottom="1417" w:left="1701" w:header="708" w:footer="708" w:gutter="0"/>
       <w:pgNumType w:start="0"/>
@@ -2672,6 +2833,31 @@
     </w:sectPr>
   </w:body>
 </w:document>
+</file>
+
+<file path=word/endnotes.xml><?xml version="1.0" encoding="utf-8"?>
+<w:endnotes xmlns:wpc="http://schemas.microsoft.com/office/word/2010/wordprocessingCanvas" xmlns:cx="http://schemas.microsoft.com/office/drawing/2014/chartex" xmlns:cx1="http://schemas.microsoft.com/office/drawing/2015/9/8/chartex" xmlns:cx2="http://schemas.microsoft.com/office/drawing/2015/10/21/chartex" xmlns:cx3="http://schemas.microsoft.com/office/drawing/2016/5/9/chartex" xmlns:cx4="http://schemas.microsoft.com/office/drawing/2016/5/10/chartex" xmlns:cx5="http://schemas.microsoft.com/office/drawing/2016/5/11/chartex" xmlns:cx6="http://schemas.microsoft.com/office/drawing/2016/5/12/chartex" xmlns:cx7="http://schemas.microsoft.com/office/drawing/2016/5/13/chartex" xmlns:cx8="http://schemas.microsoft.com/office/drawing/2016/5/14/chartex" xmlns:mc="http://schemas.openxmlformats.org/markup-compatibility/2006" xmlns:aink="http://schemas.microsoft.com/office/drawing/2016/ink" xmlns:am3d="http://schemas.microsoft.com/office/drawing/2017/model3d" xmlns:o="urn:schemas-microsoft-com:office:office" xmlns:r="http://schemas.openxmlformats.org/officeDocument/2006/relationships" xmlns:m="http://schemas.openxmlformats.org/officeDocument/2006/math" xmlns:v="urn:schemas-microsoft-com:vml" xmlns:wp14="http://schemas.microsoft.com/office/word/2010/wordprocessingDrawing" xmlns:wp="http://schemas.openxmlformats.org/drawingml/2006/wordprocessingDrawing" xmlns:w10="urn:schemas-microsoft-com:office:word" xmlns:w="http://schemas.openxmlformats.org/wordprocessingml/2006/main" xmlns:w14="http://schemas.microsoft.com/office/word/2010/wordml" xmlns:w15="http://schemas.microsoft.com/office/word/2012/wordml" xmlns:w16cex="http://schemas.microsoft.com/office/word/2018/wordml/cex" xmlns:w16cid="http://schemas.microsoft.com/office/word/2016/wordml/cid" xmlns:w16="http://schemas.microsoft.com/office/word/2018/wordml" xmlns:w16se="http://schemas.microsoft.com/office/word/2015/wordml/symex" xmlns:wpg="http://schemas.microsoft.com/office/word/2010/wordprocessingGroup" xmlns:wpi="http://schemas.microsoft.com/office/word/2010/wordprocessingInk" xmlns:wne="http://schemas.microsoft.com/office/word/2006/wordml" xmlns:wps="http://schemas.microsoft.com/office/word/2010/wordprocessingShape" mc:Ignorable="w14 w15 w16se w16cid w16 w16cex wp14">
+  <w:endnote w:type="separator" w:id="-1">
+    <w:p>
+      <w:pPr>
+        <w:spacing w:before="0" w:after="0" w:line="240" w:lineRule="auto"/>
+      </w:pPr>
+      <w:r>
+        <w:separator/>
+      </w:r>
+    </w:p>
+  </w:endnote>
+  <w:endnote w:type="continuationSeparator" w:id="0">
+    <w:p>
+      <w:pPr>
+        <w:spacing w:before="0" w:after="0" w:line="240" w:lineRule="auto"/>
+      </w:pPr>
+      <w:r>
+        <w:continuationSeparator/>
+      </w:r>
+    </w:p>
+  </w:endnote>
+</w:endnotes>
 </file>
 
 <file path=word/footer1.xml><?xml version="1.0" encoding="utf-8"?>
@@ -2766,6 +2952,31 @@
 </w:ftr>
 </file>
 
+<file path=word/footnotes.xml><?xml version="1.0" encoding="utf-8"?>
+<w:footnotes xmlns:wpc="http://schemas.microsoft.com/office/word/2010/wordprocessingCanvas" xmlns:cx="http://schemas.microsoft.com/office/drawing/2014/chartex" xmlns:cx1="http://schemas.microsoft.com/office/drawing/2015/9/8/chartex" xmlns:cx2="http://schemas.microsoft.com/office/drawing/2015/10/21/chartex" xmlns:cx3="http://schemas.microsoft.com/office/drawing/2016/5/9/chartex" xmlns:cx4="http://schemas.microsoft.com/office/drawing/2016/5/10/chartex" xmlns:cx5="http://schemas.microsoft.com/office/drawing/2016/5/11/chartex" xmlns:cx6="http://schemas.microsoft.com/office/drawing/2016/5/12/chartex" xmlns:cx7="http://schemas.microsoft.com/office/drawing/2016/5/13/chartex" xmlns:cx8="http://schemas.microsoft.com/office/drawing/2016/5/14/chartex" xmlns:mc="http://schemas.openxmlformats.org/markup-compatibility/2006" xmlns:aink="http://schemas.microsoft.com/office/drawing/2016/ink" xmlns:am3d="http://schemas.microsoft.com/office/drawing/2017/model3d" xmlns:o="urn:schemas-microsoft-com:office:office" xmlns:r="http://schemas.openxmlformats.org/officeDocument/2006/relationships" xmlns:m="http://schemas.openxmlformats.org/officeDocument/2006/math" xmlns:v="urn:schemas-microsoft-com:vml" xmlns:wp14="http://schemas.microsoft.com/office/word/2010/wordprocessingDrawing" xmlns:wp="http://schemas.openxmlformats.org/drawingml/2006/wordprocessingDrawing" xmlns:w10="urn:schemas-microsoft-com:office:word" xmlns:w="http://schemas.openxmlformats.org/wordprocessingml/2006/main" xmlns:w14="http://schemas.microsoft.com/office/word/2010/wordml" xmlns:w15="http://schemas.microsoft.com/office/word/2012/wordml" xmlns:w16cex="http://schemas.microsoft.com/office/word/2018/wordml/cex" xmlns:w16cid="http://schemas.microsoft.com/office/word/2016/wordml/cid" xmlns:w16="http://schemas.microsoft.com/office/word/2018/wordml" xmlns:w16se="http://schemas.microsoft.com/office/word/2015/wordml/symex" xmlns:wpg="http://schemas.microsoft.com/office/word/2010/wordprocessingGroup" xmlns:wpi="http://schemas.microsoft.com/office/word/2010/wordprocessingInk" xmlns:wne="http://schemas.microsoft.com/office/word/2006/wordml" xmlns:wps="http://schemas.microsoft.com/office/word/2010/wordprocessingShape" mc:Ignorable="w14 w15 w16se w16cid w16 w16cex wp14">
+  <w:footnote w:type="separator" w:id="-1">
+    <w:p>
+      <w:pPr>
+        <w:spacing w:before="0" w:after="0" w:line="240" w:lineRule="auto"/>
+      </w:pPr>
+      <w:r>
+        <w:separator/>
+      </w:r>
+    </w:p>
+  </w:footnote>
+  <w:footnote w:type="continuationSeparator" w:id="0">
+    <w:p>
+      <w:pPr>
+        <w:spacing w:before="0" w:after="0" w:line="240" w:lineRule="auto"/>
+      </w:pPr>
+      <w:r>
+        <w:continuationSeparator/>
+      </w:r>
+    </w:p>
+  </w:footnote>
+</w:footnotes>
+</file>
+
 <file path=word/header1.xml><?xml version="1.0" encoding="utf-8"?>
 <w:hdr xmlns:wpc="http://schemas.microsoft.com/office/word/2010/wordprocessingCanvas" xmlns:cx="http://schemas.microsoft.com/office/drawing/2014/chartex" xmlns:cx1="http://schemas.microsoft.com/office/drawing/2015/9/8/chartex" xmlns:cx2="http://schemas.microsoft.com/office/drawing/2015/10/21/chartex" xmlns:cx3="http://schemas.microsoft.com/office/drawing/2016/5/9/chartex" xmlns:cx4="http://schemas.microsoft.com/office/drawing/2016/5/10/chartex" xmlns:cx5="http://schemas.microsoft.com/office/drawing/2016/5/11/chartex" xmlns:cx6="http://schemas.microsoft.com/office/drawing/2016/5/12/chartex" xmlns:cx7="http://schemas.microsoft.com/office/drawing/2016/5/13/chartex" xmlns:cx8="http://schemas.microsoft.com/office/drawing/2016/5/14/chartex" xmlns:mc="http://schemas.openxmlformats.org/markup-compatibility/2006" xmlns:aink="http://schemas.microsoft.com/office/drawing/2016/ink" xmlns:am3d="http://schemas.microsoft.com/office/drawing/2017/model3d" xmlns:o="urn:schemas-microsoft-com:office:office" xmlns:r="http://schemas.openxmlformats.org/officeDocument/2006/relationships" xmlns:m="http://schemas.openxmlformats.org/officeDocument/2006/math" xmlns:v="urn:schemas-microsoft-com:vml" xmlns:wp14="http://schemas.microsoft.com/office/word/2010/wordprocessingDrawing" xmlns:wp="http://schemas.openxmlformats.org/drawingml/2006/wordprocessingDrawing" xmlns:w10="urn:schemas-microsoft-com:office:word" xmlns:w="http://schemas.openxmlformats.org/wordprocessingml/2006/main" xmlns:w14="http://schemas.microsoft.com/office/word/2010/wordml" xmlns:w15="http://schemas.microsoft.com/office/word/2012/wordml" xmlns:w16cex="http://schemas.microsoft.com/office/word/2018/wordml/cex" xmlns:w16cid="http://schemas.microsoft.com/office/word/2016/wordml/cid" xmlns:w16="http://schemas.microsoft.com/office/word/2018/wordml" xmlns:w16se="http://schemas.microsoft.com/office/word/2015/wordml/symex" xmlns:wpg="http://schemas.microsoft.com/office/word/2010/wordprocessingGroup" xmlns:wpi="http://schemas.microsoft.com/office/word/2010/wordprocessingInk" xmlns:wne="http://schemas.microsoft.com/office/word/2006/wordml" xmlns:wps="http://schemas.microsoft.com/office/word/2010/wordprocessingShape" mc:Ignorable="w14 w15 w16se w16cid w16 w16cex wp14">
   <w:sdt>
@@ -2815,6 +3026,92 @@
 <file path=word/numbering.xml><?xml version="1.0" encoding="utf-8"?>
 <w:numbering xmlns:wpc="http://schemas.microsoft.com/office/word/2010/wordprocessingCanvas" xmlns:cx="http://schemas.microsoft.com/office/drawing/2014/chartex" xmlns:cx1="http://schemas.microsoft.com/office/drawing/2015/9/8/chartex" xmlns:cx2="http://schemas.microsoft.com/office/drawing/2015/10/21/chartex" xmlns:cx3="http://schemas.microsoft.com/office/drawing/2016/5/9/chartex" xmlns:cx4="http://schemas.microsoft.com/office/drawing/2016/5/10/chartex" xmlns:cx5="http://schemas.microsoft.com/office/drawing/2016/5/11/chartex" xmlns:cx6="http://schemas.microsoft.com/office/drawing/2016/5/12/chartex" xmlns:cx7="http://schemas.microsoft.com/office/drawing/2016/5/13/chartex" xmlns:cx8="http://schemas.microsoft.com/office/drawing/2016/5/14/chartex" xmlns:mc="http://schemas.openxmlformats.org/markup-compatibility/2006" xmlns:aink="http://schemas.microsoft.com/office/drawing/2016/ink" xmlns:am3d="http://schemas.microsoft.com/office/drawing/2017/model3d" xmlns:o="urn:schemas-microsoft-com:office:office" xmlns:r="http://schemas.openxmlformats.org/officeDocument/2006/relationships" xmlns:m="http://schemas.openxmlformats.org/officeDocument/2006/math" xmlns:v="urn:schemas-microsoft-com:vml" xmlns:wp14="http://schemas.microsoft.com/office/word/2010/wordprocessingDrawing" xmlns:wp="http://schemas.openxmlformats.org/drawingml/2006/wordprocessingDrawing" xmlns:w10="urn:schemas-microsoft-com:office:word" xmlns:w="http://schemas.openxmlformats.org/wordprocessingml/2006/main" xmlns:w14="http://schemas.microsoft.com/office/word/2010/wordml" xmlns:w15="http://schemas.microsoft.com/office/word/2012/wordml" xmlns:w16cex="http://schemas.microsoft.com/office/word/2018/wordml/cex" xmlns:w16cid="http://schemas.microsoft.com/office/word/2016/wordml/cid" xmlns:w16="http://schemas.microsoft.com/office/word/2018/wordml" xmlns:w16se="http://schemas.microsoft.com/office/word/2015/wordml/symex" xmlns:wpg="http://schemas.microsoft.com/office/word/2010/wordprocessingGroup" xmlns:wpi="http://schemas.microsoft.com/office/word/2010/wordprocessingInk" xmlns:wne="http://schemas.microsoft.com/office/word/2006/wordml" xmlns:wps="http://schemas.microsoft.com/office/word/2010/wordprocessingShape" mc:Ignorable="w14 w15 w16se w16cid w16 w16cex wp14">
   <w:abstractNum w:abstractNumId="0" w15:restartNumberingAfterBreak="0">
+    <w:nsid w:val="0C9B4DDB"/>
+    <w:multiLevelType w:val="hybridMultilevel"/>
+    <w:tmpl w:val="33C0D930"/>
+    <w:lvl w:ilvl="0" w:tplc="080A000F">
+      <w:start w:val="1"/>
+      <w:numFmt w:val="decimal"/>
+      <w:lvlText w:val="%1."/>
+      <w:lvlJc w:val="left"/>
+      <w:pPr>
+        <w:ind w:left="720" w:hanging="360"/>
+      </w:pPr>
+    </w:lvl>
+    <w:lvl w:ilvl="1" w:tplc="080A0019" w:tentative="1">
+      <w:start w:val="1"/>
+      <w:numFmt w:val="lowerLetter"/>
+      <w:lvlText w:val="%2."/>
+      <w:lvlJc w:val="left"/>
+      <w:pPr>
+        <w:ind w:left="1440" w:hanging="360"/>
+      </w:pPr>
+    </w:lvl>
+    <w:lvl w:ilvl="2" w:tplc="080A001B" w:tentative="1">
+      <w:start w:val="1"/>
+      <w:numFmt w:val="lowerRoman"/>
+      <w:lvlText w:val="%3."/>
+      <w:lvlJc w:val="right"/>
+      <w:pPr>
+        <w:ind w:left="2160" w:hanging="180"/>
+      </w:pPr>
+    </w:lvl>
+    <w:lvl w:ilvl="3" w:tplc="080A000F" w:tentative="1">
+      <w:start w:val="1"/>
+      <w:numFmt w:val="decimal"/>
+      <w:lvlText w:val="%4."/>
+      <w:lvlJc w:val="left"/>
+      <w:pPr>
+        <w:ind w:left="2880" w:hanging="360"/>
+      </w:pPr>
+    </w:lvl>
+    <w:lvl w:ilvl="4" w:tplc="080A0019" w:tentative="1">
+      <w:start w:val="1"/>
+      <w:numFmt w:val="lowerLetter"/>
+      <w:lvlText w:val="%5."/>
+      <w:lvlJc w:val="left"/>
+      <w:pPr>
+        <w:ind w:left="3600" w:hanging="360"/>
+      </w:pPr>
+    </w:lvl>
+    <w:lvl w:ilvl="5" w:tplc="080A001B" w:tentative="1">
+      <w:start w:val="1"/>
+      <w:numFmt w:val="lowerRoman"/>
+      <w:lvlText w:val="%6."/>
+      <w:lvlJc w:val="right"/>
+      <w:pPr>
+        <w:ind w:left="4320" w:hanging="180"/>
+      </w:pPr>
+    </w:lvl>
+    <w:lvl w:ilvl="6" w:tplc="080A000F" w:tentative="1">
+      <w:start w:val="1"/>
+      <w:numFmt w:val="decimal"/>
+      <w:lvlText w:val="%7."/>
+      <w:lvlJc w:val="left"/>
+      <w:pPr>
+        <w:ind w:left="5040" w:hanging="360"/>
+      </w:pPr>
+    </w:lvl>
+    <w:lvl w:ilvl="7" w:tplc="080A0019" w:tentative="1">
+      <w:start w:val="1"/>
+      <w:numFmt w:val="lowerLetter"/>
+      <w:lvlText w:val="%8."/>
+      <w:lvlJc w:val="left"/>
+      <w:pPr>
+        <w:ind w:left="5760" w:hanging="360"/>
+      </w:pPr>
+    </w:lvl>
+    <w:lvl w:ilvl="8" w:tplc="080A001B" w:tentative="1">
+      <w:start w:val="1"/>
+      <w:numFmt w:val="lowerRoman"/>
+      <w:lvlText w:val="%9."/>
+      <w:lvlJc w:val="right"/>
+      <w:pPr>
+        <w:ind w:left="6480" w:hanging="180"/>
+      </w:pPr>
+    </w:lvl>
+  </w:abstractNum>
+  <w:abstractNum w:abstractNumId="1" w15:restartNumberingAfterBreak="0">
     <w:nsid w:val="0CD750FE"/>
     <w:multiLevelType w:val="hybridMultilevel"/>
     <w:tmpl w:val="F274EC34"/>
@@ -2900,7 +3197,7 @@
       </w:pPr>
     </w:lvl>
   </w:abstractNum>
-  <w:abstractNum w:abstractNumId="1" w15:restartNumberingAfterBreak="0">
+  <w:abstractNum w:abstractNumId="2" w15:restartNumberingAfterBreak="0">
     <w:nsid w:val="20727739"/>
     <w:multiLevelType w:val="hybridMultilevel"/>
     <w:tmpl w:val="5B2C227E"/>
@@ -2986,7 +3283,7 @@
       </w:pPr>
     </w:lvl>
   </w:abstractNum>
-  <w:abstractNum w:abstractNumId="2" w15:restartNumberingAfterBreak="0">
+  <w:abstractNum w:abstractNumId="3" w15:restartNumberingAfterBreak="0">
     <w:nsid w:val="3A3370FF"/>
     <w:multiLevelType w:val="hybridMultilevel"/>
     <w:tmpl w:val="B1FEE37A"/>
@@ -3099,7 +3396,7 @@
       </w:rPr>
     </w:lvl>
   </w:abstractNum>
-  <w:abstractNum w:abstractNumId="3" w15:restartNumberingAfterBreak="0">
+  <w:abstractNum w:abstractNumId="4" w15:restartNumberingAfterBreak="0">
     <w:nsid w:val="41E23244"/>
     <w:multiLevelType w:val="hybridMultilevel"/>
     <w:tmpl w:val="19B22E46"/>
@@ -3212,7 +3509,179 @@
       </w:rPr>
     </w:lvl>
   </w:abstractNum>
-  <w:abstractNum w:abstractNumId="4" w15:restartNumberingAfterBreak="0">
+  <w:abstractNum w:abstractNumId="5" w15:restartNumberingAfterBreak="0">
+    <w:nsid w:val="46514445"/>
+    <w:multiLevelType w:val="hybridMultilevel"/>
+    <w:tmpl w:val="875A26EE"/>
+    <w:lvl w:ilvl="0" w:tplc="080A000F">
+      <w:start w:val="1"/>
+      <w:numFmt w:val="decimal"/>
+      <w:lvlText w:val="%1."/>
+      <w:lvlJc w:val="left"/>
+      <w:pPr>
+        <w:ind w:left="720" w:hanging="360"/>
+      </w:pPr>
+    </w:lvl>
+    <w:lvl w:ilvl="1" w:tplc="080A0019" w:tentative="1">
+      <w:start w:val="1"/>
+      <w:numFmt w:val="lowerLetter"/>
+      <w:lvlText w:val="%2."/>
+      <w:lvlJc w:val="left"/>
+      <w:pPr>
+        <w:ind w:left="1440" w:hanging="360"/>
+      </w:pPr>
+    </w:lvl>
+    <w:lvl w:ilvl="2" w:tplc="080A001B" w:tentative="1">
+      <w:start w:val="1"/>
+      <w:numFmt w:val="lowerRoman"/>
+      <w:lvlText w:val="%3."/>
+      <w:lvlJc w:val="right"/>
+      <w:pPr>
+        <w:ind w:left="2160" w:hanging="180"/>
+      </w:pPr>
+    </w:lvl>
+    <w:lvl w:ilvl="3" w:tplc="080A000F" w:tentative="1">
+      <w:start w:val="1"/>
+      <w:numFmt w:val="decimal"/>
+      <w:lvlText w:val="%4."/>
+      <w:lvlJc w:val="left"/>
+      <w:pPr>
+        <w:ind w:left="2880" w:hanging="360"/>
+      </w:pPr>
+    </w:lvl>
+    <w:lvl w:ilvl="4" w:tplc="080A0019" w:tentative="1">
+      <w:start w:val="1"/>
+      <w:numFmt w:val="lowerLetter"/>
+      <w:lvlText w:val="%5."/>
+      <w:lvlJc w:val="left"/>
+      <w:pPr>
+        <w:ind w:left="3600" w:hanging="360"/>
+      </w:pPr>
+    </w:lvl>
+    <w:lvl w:ilvl="5" w:tplc="080A001B" w:tentative="1">
+      <w:start w:val="1"/>
+      <w:numFmt w:val="lowerRoman"/>
+      <w:lvlText w:val="%6."/>
+      <w:lvlJc w:val="right"/>
+      <w:pPr>
+        <w:ind w:left="4320" w:hanging="180"/>
+      </w:pPr>
+    </w:lvl>
+    <w:lvl w:ilvl="6" w:tplc="080A000F" w:tentative="1">
+      <w:start w:val="1"/>
+      <w:numFmt w:val="decimal"/>
+      <w:lvlText w:val="%7."/>
+      <w:lvlJc w:val="left"/>
+      <w:pPr>
+        <w:ind w:left="5040" w:hanging="360"/>
+      </w:pPr>
+    </w:lvl>
+    <w:lvl w:ilvl="7" w:tplc="080A0019" w:tentative="1">
+      <w:start w:val="1"/>
+      <w:numFmt w:val="lowerLetter"/>
+      <w:lvlText w:val="%8."/>
+      <w:lvlJc w:val="left"/>
+      <w:pPr>
+        <w:ind w:left="5760" w:hanging="360"/>
+      </w:pPr>
+    </w:lvl>
+    <w:lvl w:ilvl="8" w:tplc="080A001B" w:tentative="1">
+      <w:start w:val="1"/>
+      <w:numFmt w:val="lowerRoman"/>
+      <w:lvlText w:val="%9."/>
+      <w:lvlJc w:val="right"/>
+      <w:pPr>
+        <w:ind w:left="6480" w:hanging="180"/>
+      </w:pPr>
+    </w:lvl>
+  </w:abstractNum>
+  <w:abstractNum w:abstractNumId="6" w15:restartNumberingAfterBreak="0">
+    <w:nsid w:val="530107B6"/>
+    <w:multiLevelType w:val="hybridMultilevel"/>
+    <w:tmpl w:val="EDE63624"/>
+    <w:lvl w:ilvl="0" w:tplc="080A000F">
+      <w:start w:val="1"/>
+      <w:numFmt w:val="decimal"/>
+      <w:lvlText w:val="%1."/>
+      <w:lvlJc w:val="left"/>
+      <w:pPr>
+        <w:ind w:left="720" w:hanging="360"/>
+      </w:pPr>
+    </w:lvl>
+    <w:lvl w:ilvl="1" w:tplc="080A0019" w:tentative="1">
+      <w:start w:val="1"/>
+      <w:numFmt w:val="lowerLetter"/>
+      <w:lvlText w:val="%2."/>
+      <w:lvlJc w:val="left"/>
+      <w:pPr>
+        <w:ind w:left="1440" w:hanging="360"/>
+      </w:pPr>
+    </w:lvl>
+    <w:lvl w:ilvl="2" w:tplc="080A001B" w:tentative="1">
+      <w:start w:val="1"/>
+      <w:numFmt w:val="lowerRoman"/>
+      <w:lvlText w:val="%3."/>
+      <w:lvlJc w:val="right"/>
+      <w:pPr>
+        <w:ind w:left="2160" w:hanging="180"/>
+      </w:pPr>
+    </w:lvl>
+    <w:lvl w:ilvl="3" w:tplc="080A000F" w:tentative="1">
+      <w:start w:val="1"/>
+      <w:numFmt w:val="decimal"/>
+      <w:lvlText w:val="%4."/>
+      <w:lvlJc w:val="left"/>
+      <w:pPr>
+        <w:ind w:left="2880" w:hanging="360"/>
+      </w:pPr>
+    </w:lvl>
+    <w:lvl w:ilvl="4" w:tplc="080A0019" w:tentative="1">
+      <w:start w:val="1"/>
+      <w:numFmt w:val="lowerLetter"/>
+      <w:lvlText w:val="%5."/>
+      <w:lvlJc w:val="left"/>
+      <w:pPr>
+        <w:ind w:left="3600" w:hanging="360"/>
+      </w:pPr>
+    </w:lvl>
+    <w:lvl w:ilvl="5" w:tplc="080A001B" w:tentative="1">
+      <w:start w:val="1"/>
+      <w:numFmt w:val="lowerRoman"/>
+      <w:lvlText w:val="%6."/>
+      <w:lvlJc w:val="right"/>
+      <w:pPr>
+        <w:ind w:left="4320" w:hanging="180"/>
+      </w:pPr>
+    </w:lvl>
+    <w:lvl w:ilvl="6" w:tplc="080A000F" w:tentative="1">
+      <w:start w:val="1"/>
+      <w:numFmt w:val="decimal"/>
+      <w:lvlText w:val="%7."/>
+      <w:lvlJc w:val="left"/>
+      <w:pPr>
+        <w:ind w:left="5040" w:hanging="360"/>
+      </w:pPr>
+    </w:lvl>
+    <w:lvl w:ilvl="7" w:tplc="080A0019" w:tentative="1">
+      <w:start w:val="1"/>
+      <w:numFmt w:val="lowerLetter"/>
+      <w:lvlText w:val="%8."/>
+      <w:lvlJc w:val="left"/>
+      <w:pPr>
+        <w:ind w:left="5760" w:hanging="360"/>
+      </w:pPr>
+    </w:lvl>
+    <w:lvl w:ilvl="8" w:tplc="080A001B" w:tentative="1">
+      <w:start w:val="1"/>
+      <w:numFmt w:val="lowerRoman"/>
+      <w:lvlText w:val="%9."/>
+      <w:lvlJc w:val="right"/>
+      <w:pPr>
+        <w:ind w:left="6480" w:hanging="180"/>
+      </w:pPr>
+    </w:lvl>
+  </w:abstractNum>
+  <w:abstractNum w:abstractNumId="7" w15:restartNumberingAfterBreak="0">
     <w:nsid w:val="6C873F9A"/>
     <w:multiLevelType w:val="hybridMultilevel"/>
     <w:tmpl w:val="28640AFA"/>
@@ -3298,7 +3767,7 @@
       </w:pPr>
     </w:lvl>
   </w:abstractNum>
-  <w:abstractNum w:abstractNumId="5" w15:restartNumberingAfterBreak="0">
+  <w:abstractNum w:abstractNumId="8" w15:restartNumberingAfterBreak="0">
     <w:nsid w:val="6D3D1C38"/>
     <w:multiLevelType w:val="hybridMultilevel"/>
     <w:tmpl w:val="9C864A7E"/>
@@ -3385,22 +3854,31 @@
     </w:lvl>
   </w:abstractNum>
   <w:num w:numId="1">
+    <w:abstractNumId w:val="3"/>
+  </w:num>
+  <w:num w:numId="2">
+    <w:abstractNumId w:val="4"/>
+  </w:num>
+  <w:num w:numId="3">
+    <w:abstractNumId w:val="8"/>
+  </w:num>
+  <w:num w:numId="4">
+    <w:abstractNumId w:val="1"/>
+  </w:num>
+  <w:num w:numId="5">
     <w:abstractNumId w:val="2"/>
   </w:num>
-  <w:num w:numId="2">
-    <w:abstractNumId w:val="3"/>
+  <w:num w:numId="6">
+    <w:abstractNumId w:val="7"/>
   </w:num>
-  <w:num w:numId="3">
+  <w:num w:numId="7">
     <w:abstractNumId w:val="5"/>
   </w:num>
-  <w:num w:numId="4">
+  <w:num w:numId="8">
     <w:abstractNumId w:val="0"/>
   </w:num>
-  <w:num w:numId="5">
-    <w:abstractNumId w:val="1"/>
-  </w:num>
-  <w:num w:numId="6">
-    <w:abstractNumId w:val="4"/>
+  <w:num w:numId="9">
+    <w:abstractNumId w:val="6"/>
   </w:num>
 </w:numbering>
 </file>
@@ -4128,19 +4606,19 @@
 
 <file path=word/glossary/fontTable.xml><?xml version="1.0" encoding="utf-8"?>
 <w:fonts xmlns:mc="http://schemas.openxmlformats.org/markup-compatibility/2006" xmlns:r="http://schemas.openxmlformats.org/officeDocument/2006/relationships" xmlns:w="http://schemas.openxmlformats.org/wordprocessingml/2006/main" xmlns:w14="http://schemas.microsoft.com/office/word/2010/wordml" xmlns:w15="http://schemas.microsoft.com/office/word/2012/wordml" xmlns:w16cex="http://schemas.microsoft.com/office/word/2018/wordml/cex" xmlns:w16cid="http://schemas.microsoft.com/office/word/2016/wordml/cid" xmlns:w16="http://schemas.microsoft.com/office/word/2018/wordml" xmlns:w16se="http://schemas.microsoft.com/office/word/2015/wordml/symex" mc:Ignorable="w14 w15 w16se w16cid w16 w16cex">
+  <w:font w:name="Times New Roman">
+    <w:panose1 w:val="02020603050405020304"/>
+    <w:charset w:val="00"/>
+    <w:family w:val="roman"/>
+    <w:pitch w:val="variable"/>
+    <w:sig w:usb0="E0002EFF" w:usb1="C000785B" w:usb2="00000009" w:usb3="00000000" w:csb0="000001FF" w:csb1="00000000"/>
+  </w:font>
   <w:font w:name="Symbol">
     <w:panose1 w:val="05050102010706020507"/>
     <w:charset w:val="02"/>
     <w:family w:val="roman"/>
     <w:pitch w:val="variable"/>
     <w:sig w:usb0="00000000" w:usb1="10000000" w:usb2="00000000" w:usb3="00000000" w:csb0="80000000" w:csb1="00000000"/>
-  </w:font>
-  <w:font w:name="Times New Roman">
-    <w:panose1 w:val="02020603050405020304"/>
-    <w:charset w:val="00"/>
-    <w:family w:val="roman"/>
-    <w:pitch w:val="variable"/>
-    <w:sig w:usb0="E0002EFF" w:usb1="C000785B" w:usb2="00000009" w:usb3="00000000" w:csb0="000001FF" w:csb1="00000000"/>
   </w:font>
   <w:font w:name="Courier New">
     <w:panose1 w:val="02070309020205020404"/>
@@ -4197,7 +4675,9 @@
   </w:compat>
   <w:rsids>
     <w:rsidRoot w:val="008C05EA"/>
+    <w:rsid w:val="0023204C"/>
     <w:rsid w:val="008C05EA"/>
+    <w:rsid w:val="00F076E5"/>
   </w:rsids>
   <m:mathPr>
     <m:mathFont m:val="Cambria Math"/>

</xml_diff>